<commit_message>
13.2 react router add
</commit_message>
<xml_diff>
--- a/arquivos estudo/github/GitHub.docx
+++ b/arquivos estudo/github/GitHub.docx
@@ -1966,13 +1966,7 @@
         <w:rPr>
           <w:rFonts w:ascii="Consolas" w:hAnsi="Consolas"/>
         </w:rPr>
-        <w:t xml:space="preserve">// </w:t>
-      </w:r>
-      <w:r>
-        <w:rPr>
-          <w:rFonts w:ascii="Consolas" w:hAnsi="Consolas"/>
-        </w:rPr>
-        <w:t>git log more details</w:t>
+        <w:t>// git log more details</w:t>
         <w:br/>
         <w:t>https://git-scm.com/book/pt-br/v2/Fundamentos-de-Git-Vendo-o-hist%C3%B3rico-de-Commits</w:t>
       </w:r>
@@ -2088,9 +2082,7 @@
         </w:rPr>
       </w:pPr>
       <w:r>
-        <w:rPr>
-          <w:rFonts w:ascii="Consolas" w:hAnsi="Consolas"/>
-        </w:rPr>
+        <w:rPr/>
       </w:r>
     </w:p>
     <w:p>
@@ -2108,6 +2100,42 @@
         <w:rPr>
           <w:rFonts w:ascii="Consolas" w:hAnsi="Consolas"/>
         </w:rPr>
+        <w:t>git branch -a</w:t>
+      </w:r>
+    </w:p>
+    <w:p>
+      <w:pPr>
+        <w:pStyle w:val="Normal"/>
+        <w:tabs>
+          <w:tab w:val="clear" w:pos="708"/>
+          <w:tab w:val="left" w:pos="1425" w:leader="none"/>
+        </w:tabs>
+        <w:rPr>
+          <w:rFonts w:ascii="Consolas" w:hAnsi="Consolas"/>
+        </w:rPr>
+      </w:pPr>
+      <w:r>
+        <w:rPr>
+          <w:rFonts w:ascii="Consolas" w:hAnsi="Consolas"/>
+        </w:rPr>
+        <w:t xml:space="preserve">git log --graph --oneline --all </w:t>
+      </w:r>
+    </w:p>
+    <w:p>
+      <w:pPr>
+        <w:pStyle w:val="Normal"/>
+        <w:tabs>
+          <w:tab w:val="clear" w:pos="708"/>
+          <w:tab w:val="left" w:pos="1425" w:leader="none"/>
+        </w:tabs>
+        <w:rPr>
+          <w:rFonts w:ascii="Consolas" w:hAnsi="Consolas"/>
+        </w:rPr>
+      </w:pPr>
+      <w:r>
+        <w:rPr>
+          <w:rFonts w:ascii="Consolas" w:hAnsi="Consolas"/>
+        </w:rPr>
       </w:r>
     </w:p>
     <w:p>
@@ -2541,7 +2569,7 @@
     <w:sectPr>
       <w:type w:val="nextPage"/>
       <w:pgSz w:w="11906" w:h="16838"/>
-      <w:pgMar w:left="1701" w:right="1701" w:header="0" w:top="1417" w:footer="0" w:bottom="1417" w:gutter="0"/>
+      <w:pgMar w:left="1701" w:right="1701" w:gutter="0" w:header="0" w:top="1417" w:footer="0" w:bottom="1417"/>
       <w:pgNumType w:fmt="decimal"/>
       <w:formProt w:val="false"/>
       <w:textDirection w:val="lrTb"/>
@@ -2951,6 +2979,7 @@
     <w:qFormat/>
     <w:pPr>
       <w:widowControl/>
+      <w:suppressAutoHyphens w:val="true"/>
       <w:bidi w:val="0"/>
       <w:spacing w:lineRule="auto" w:line="259" w:before="0" w:after="160"/>
       <w:jc w:val="left"/>

</xml_diff>